<commit_message>
Added readme's (to be updated later)
</commit_message>
<xml_diff>
--- a/projects/action organizer/QuickRef_Actions_docx_20250512_v1.3.docx
+++ b/projects/action organizer/QuickRef_Actions_docx_20250512_v1.3.docx
@@ -1153,83 +1153,1167 @@
     </w:tbl>
     <w:p>
       <w:pPr>
-        <w:rPr>
-          <w:rFonts w:asciiTheme="majorHAnsi" w:eastAsia="Times New Roman" w:hAnsiTheme="majorHAnsi" w:cstheme="majorBidi"/>
-          <w:spacing w:val="-10"/>
-          <w:kern w:val="28"/>
-          <w:sz w:val="56"/>
-          <w:szCs w:val="56"/>
-        </w:rPr>
-      </w:pPr>
-    </w:p>
-    <w:p>
-      <w:pPr>
-        <w:rPr>
-          <w:rFonts w:asciiTheme="majorHAnsi" w:eastAsia="Times New Roman" w:hAnsiTheme="majorHAnsi" w:cstheme="majorBidi"/>
-          <w:sz w:val="56"/>
-          <w:szCs w:val="56"/>
-        </w:rPr>
-      </w:pPr>
-    </w:p>
-    <w:p>
-      <w:pPr>
-        <w:rPr>
-          <w:rFonts w:asciiTheme="majorHAnsi" w:eastAsia="Times New Roman" w:hAnsiTheme="majorHAnsi" w:cstheme="majorBidi"/>
-          <w:sz w:val="56"/>
-          <w:szCs w:val="56"/>
-        </w:rPr>
-      </w:pPr>
-    </w:p>
-    <w:p>
-      <w:pPr>
-        <w:rPr>
-          <w:rFonts w:asciiTheme="majorHAnsi" w:eastAsia="Times New Roman" w:hAnsiTheme="majorHAnsi" w:cstheme="majorBidi"/>
-          <w:sz w:val="56"/>
-          <w:szCs w:val="56"/>
-        </w:rPr>
-      </w:pPr>
-    </w:p>
-    <w:p>
-      <w:pPr>
-        <w:rPr>
-          <w:rFonts w:asciiTheme="majorHAnsi" w:eastAsia="Times New Roman" w:hAnsiTheme="majorHAnsi" w:cstheme="majorBidi"/>
-          <w:sz w:val="56"/>
-          <w:szCs w:val="56"/>
-        </w:rPr>
-      </w:pPr>
-    </w:p>
-    <w:p>
-      <w:pPr>
-        <w:rPr>
-          <w:rFonts w:asciiTheme="majorHAnsi" w:eastAsia="Times New Roman" w:hAnsiTheme="majorHAnsi" w:cstheme="majorBidi"/>
-          <w:sz w:val="56"/>
-          <w:szCs w:val="56"/>
-        </w:rPr>
-      </w:pPr>
-    </w:p>
-    <w:p>
-      <w:pPr>
-        <w:rPr>
-          <w:rFonts w:asciiTheme="majorHAnsi" w:eastAsia="Times New Roman" w:hAnsiTheme="majorHAnsi" w:cstheme="majorBidi"/>
-          <w:sz w:val="56"/>
-          <w:szCs w:val="56"/>
-        </w:rPr>
-      </w:pPr>
-    </w:p>
-    <w:p>
-      <w:pPr>
-        <w:rPr>
-          <w:rFonts w:asciiTheme="majorHAnsi" w:eastAsia="Times New Roman" w:hAnsiTheme="majorHAnsi" w:cstheme="majorBidi"/>
-          <w:spacing w:val="-10"/>
-          <w:kern w:val="28"/>
-          <w:sz w:val="56"/>
-          <w:szCs w:val="56"/>
-        </w:rPr>
-      </w:pPr>
-    </w:p>
-    <w:p>
-      <w:pPr>
-        <w:jc w:val="center"/>
+        <w:pStyle w:val="Heading1"/>
+        <w:spacing w:before="0" w:after="0"/>
+        <w:rPr>
+          <w:rFonts w:eastAsia="Times New Roman"/>
+          <w:sz w:val="36"/>
+          <w:szCs w:val="36"/>
+        </w:rPr>
+      </w:pPr>
+    </w:p>
+    <w:p>
+      <w:pPr>
+        <w:pStyle w:val="Heading1"/>
+        <w:spacing w:before="0"/>
+        <w:rPr>
+          <w:rFonts w:eastAsia="Times New Roman"/>
+        </w:rPr>
+      </w:pPr>
+      <w:r>
+        <w:rPr>
+          <w:rFonts w:eastAsia="Times New Roman"/>
+        </w:rPr>
+        <w:t>ORGANIZATION LEVELS</w:t>
+      </w:r>
+    </w:p>
+    <w:p>
+      <w:pPr>
+        <w:numPr>
+          <w:ilvl w:val="0"/>
+          <w:numId w:val="15"/>
+        </w:numPr>
+        <w:spacing w:after="0"/>
+        <w:rPr>
+          <w:rFonts w:eastAsia="Times New Roman"/>
+        </w:rPr>
+      </w:pPr>
+      <w:r>
+        <w:rPr>
+          <w:rFonts w:eastAsia="Times New Roman"/>
+          <w:b/>
+          <w:bCs/>
+        </w:rPr>
+        <w:t>PROJECT</w:t>
+      </w:r>
+      <w:r>
+        <w:rPr>
+          <w:rFonts w:eastAsia="Times New Roman"/>
+        </w:rPr>
+        <w:t>: Collection of related actions with a clear outcome</w:t>
+      </w:r>
+    </w:p>
+    <w:p>
+      <w:pPr>
+        <w:numPr>
+          <w:ilvl w:val="1"/>
+          <w:numId w:val="15"/>
+        </w:numPr>
+        <w:spacing w:after="0"/>
+        <w:ind w:left="1080"/>
+        <w:rPr>
+          <w:rFonts w:eastAsia="Times New Roman"/>
+        </w:rPr>
+      </w:pPr>
+      <w:r>
+        <w:rPr>
+          <w:rFonts w:eastAsia="Times New Roman"/>
+          <w:b/>
+          <w:bCs/>
+        </w:rPr>
+        <w:t>ACTION CARD</w:t>
+      </w:r>
+      <w:r>
+        <w:rPr>
+          <w:rFonts w:eastAsia="Times New Roman"/>
+        </w:rPr>
+        <w:t>: Single task that can be completed in one sitting</w:t>
+      </w:r>
+    </w:p>
+    <w:p>
+      <w:pPr>
+        <w:numPr>
+          <w:ilvl w:val="2"/>
+          <w:numId w:val="15"/>
+        </w:numPr>
+        <w:spacing w:after="0"/>
+        <w:ind w:left="1440"/>
+        <w:rPr>
+          <w:rFonts w:eastAsia="Times New Roman"/>
+        </w:rPr>
+      </w:pPr>
+      <w:r>
+        <w:rPr>
+          <w:rFonts w:eastAsia="Times New Roman"/>
+          <w:b/>
+          <w:bCs/>
+        </w:rPr>
+        <w:t>CHECKLIST</w:t>
+      </w:r>
+      <w:r>
+        <w:rPr>
+          <w:rFonts w:eastAsia="Times New Roman"/>
+        </w:rPr>
+        <w:t>: Step-by-step instructions within an action</w:t>
+      </w:r>
+    </w:p>
+    <w:p>
+      <w:pPr>
+        <w:numPr>
+          <w:ilvl w:val="3"/>
+          <w:numId w:val="15"/>
+        </w:numPr>
+        <w:spacing w:after="0"/>
+        <w:ind w:left="1800"/>
+        <w:rPr>
+          <w:rFonts w:eastAsia="Times New Roman"/>
+        </w:rPr>
+      </w:pPr>
+      <w:r>
+        <w:rPr>
+          <w:rFonts w:eastAsia="Times New Roman"/>
+          <w:b/>
+          <w:bCs/>
+        </w:rPr>
+        <w:t>NOTES</w:t>
+      </w:r>
+      <w:r>
+        <w:rPr>
+          <w:rFonts w:eastAsia="Times New Roman"/>
+        </w:rPr>
+        <w:t>: Context, details, and reference information</w:t>
+      </w:r>
+    </w:p>
+    <w:p>
+      <w:pPr>
+        <w:pStyle w:val="Heading1"/>
+        <w:rPr>
+          <w:rFonts w:eastAsia="Times New Roman"/>
+        </w:rPr>
+      </w:pPr>
+      <w:r>
+        <w:rPr>
+          <w:noProof/>
+        </w:rPr>
+        <mc:AlternateContent>
+          <mc:Choice Requires="wps">
+            <w:drawing>
+              <wp:anchor distT="0" distB="0" distL="114300" distR="114300" simplePos="0" relativeHeight="251661312" behindDoc="0" locked="0" layoutInCell="1" allowOverlap="1" wp14:anchorId="7851DC54" wp14:editId="777E7753">
+                <wp:simplePos x="0" y="0"/>
+                <wp:positionH relativeFrom="column">
+                  <wp:posOffset>4156710</wp:posOffset>
+                </wp:positionH>
+                <wp:positionV relativeFrom="paragraph">
+                  <wp:posOffset>203422</wp:posOffset>
+                </wp:positionV>
+                <wp:extent cx="1828800" cy="1222375"/>
+                <wp:effectExtent l="0" t="0" r="7620" b="9525"/>
+                <wp:wrapSquare wrapText="bothSides"/>
+                <wp:docPr id="2033503546" name="Text Box 1"/>
+                <wp:cNvGraphicFramePr/>
+                <a:graphic xmlns:a="http://schemas.openxmlformats.org/drawingml/2006/main">
+                  <a:graphicData uri="http://schemas.microsoft.com/office/word/2010/wordprocessingShape">
+                    <wps:wsp>
+                      <wps:cNvSpPr txBox="1"/>
+                      <wps:spPr>
+                        <a:xfrm>
+                          <a:off x="0" y="0"/>
+                          <a:ext cx="1828800" cy="1222375"/>
+                        </a:xfrm>
+                        <a:prstGeom prst="rect">
+                          <a:avLst/>
+                        </a:prstGeom>
+                        <a:noFill/>
+                        <a:ln w="12700">
+                          <a:solidFill>
+                            <a:srgbClr val="0070C0"/>
+                          </a:solidFill>
+                          <a:prstDash val="dash"/>
+                        </a:ln>
+                      </wps:spPr>
+                      <wps:txbx>
+                        <w:txbxContent>
+                          <w:p>
+                            <w:pPr>
+                              <w:pStyle w:val="Heading1"/>
+                              <w:spacing w:before="0"/>
+                              <w:rPr>
+                                <w:rFonts w:eastAsia="Times New Roman"/>
+                              </w:rPr>
+                            </w:pPr>
+                            <w:r>
+                              <w:rPr>
+                                <w:rFonts w:eastAsia="Times New Roman"/>
+                              </w:rPr>
+                              <w:t>WEEKLY PROCESS</w:t>
+                            </w:r>
+                          </w:p>
+                          <w:p>
+                            <w:pPr>
+                              <w:numPr>
+                                <w:ilvl w:val="0"/>
+                                <w:numId w:val="10"/>
+                              </w:numPr>
+                              <w:spacing w:after="0"/>
+                              <w:ind w:left="270" w:hanging="180"/>
+                              <w:rPr>
+                                <w:rFonts w:eastAsia="Times New Roman"/>
+                              </w:rPr>
+                            </w:pPr>
+                            <w:r>
+                              <w:rPr>
+                                <w:rFonts w:eastAsia="Times New Roman"/>
+                              </w:rPr>
+                              <w:t>Review backlog (Inbox/Quick Wins)</w:t>
+                            </w:r>
+                          </w:p>
+                          <w:p>
+                            <w:pPr>
+                              <w:numPr>
+                                <w:ilvl w:val="0"/>
+                                <w:numId w:val="10"/>
+                              </w:numPr>
+                              <w:spacing w:after="0"/>
+                              <w:ind w:left="270" w:hanging="180"/>
+                              <w:rPr>
+                                <w:rFonts w:eastAsia="Times New Roman"/>
+                              </w:rPr>
+                            </w:pPr>
+                            <w:r>
+                              <w:rPr>
+                                <w:rFonts w:eastAsia="Times New Roman"/>
+                              </w:rPr>
+                              <w:t>Assign Task Dates by priority</w:t>
+                            </w:r>
+                          </w:p>
+                          <w:p>
+                            <w:pPr>
+                              <w:numPr>
+                                <w:ilvl w:val="0"/>
+                                <w:numId w:val="10"/>
+                              </w:numPr>
+                              <w:spacing w:after="0"/>
+                              <w:ind w:left="270" w:hanging="180"/>
+                              <w:rPr>
+                                <w:rFonts w:eastAsia="Times New Roman"/>
+                              </w:rPr>
+                            </w:pPr>
+                            <w:r>
+                              <w:rPr>
+                                <w:rFonts w:eastAsia="Times New Roman"/>
+                              </w:rPr>
+                              <w:t>Prioritize by Temperature/Due Dates</w:t>
+                            </w:r>
+                          </w:p>
+                        </w:txbxContent>
+                      </wps:txbx>
+                      <wps:bodyPr rot="0" spcFirstLastPara="0" vertOverflow="overflow" horzOverflow="overflow" vert="horz" wrap="none" lIns="91440" tIns="45720" rIns="91440" bIns="45720" numCol="1" spcCol="0" rtlCol="0" fromWordArt="0" anchor="t" anchorCtr="0" forceAA="0" compatLnSpc="1">
+                        <a:prstTxWarp prst="textNoShape">
+                          <a:avLst/>
+                        </a:prstTxWarp>
+                        <a:noAutofit/>
+                      </wps:bodyPr>
+                    </wps:wsp>
+                  </a:graphicData>
+                </a:graphic>
+                <wp14:sizeRelV relativeFrom="margin">
+                  <wp14:pctHeight>0</wp14:pctHeight>
+                </wp14:sizeRelV>
+              </wp:anchor>
+            </w:drawing>
+          </mc:Choice>
+          <mc:Fallback>
+            <w:pict>
+              <v:shapetype w14:anchorId="7851DC54" id="_x0000_t202" coordsize="21600,21600" o:spt="202" path="m,l,21600r21600,l21600,xe">
+                <v:stroke joinstyle="miter"/>
+                <v:path gradientshapeok="t" o:connecttype="rect"/>
+              </v:shapetype>
+              <v:shape id="_x0000_s1027" type="#_x0000_t202" style="position:absolute;margin-left:327.3pt;margin-top:16pt;width:2in;height:96.25pt;z-index:251661312;visibility:visible;mso-wrap-style:none;mso-height-percent:0;mso-wrap-distance-left:9pt;mso-wrap-distance-top:0;mso-wrap-distance-right:9pt;mso-wrap-distance-bottom:0;mso-position-horizontal:absolute;mso-position-horizontal-relative:text;mso-position-vertical:absolute;mso-position-vertical-relative:text;mso-height-percent:0;mso-height-relative:margin;v-text-anchor:top" o:gfxdata="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" filled="f" strokecolor="#0070c0" strokeweight="1pt">
+                <v:stroke dashstyle="dash"/>
+                <v:textbox>
+                  <w:txbxContent>
+                    <w:p>
+                      <w:pPr>
+                        <w:pStyle w:val="Heading1"/>
+                        <w:spacing w:before="0"/>
+                        <w:rPr>
+                          <w:rFonts w:eastAsia="Times New Roman"/>
+                        </w:rPr>
+                      </w:pPr>
+                      <w:r>
+                        <w:rPr>
+                          <w:rFonts w:eastAsia="Times New Roman"/>
+                        </w:rPr>
+                        <w:t>WEEKLY PROCESS</w:t>
+                      </w:r>
+                    </w:p>
+                    <w:p>
+                      <w:pPr>
+                        <w:numPr>
+                          <w:ilvl w:val="0"/>
+                          <w:numId w:val="10"/>
+                        </w:numPr>
+                        <w:spacing w:after="0"/>
+                        <w:ind w:left="270" w:hanging="180"/>
+                        <w:rPr>
+                          <w:rFonts w:eastAsia="Times New Roman"/>
+                        </w:rPr>
+                      </w:pPr>
+                      <w:r>
+                        <w:rPr>
+                          <w:rFonts w:eastAsia="Times New Roman"/>
+                        </w:rPr>
+                        <w:t>Review backlog (Inbox/Quick Wins)</w:t>
+                      </w:r>
+                    </w:p>
+                    <w:p>
+                      <w:pPr>
+                        <w:numPr>
+                          <w:ilvl w:val="0"/>
+                          <w:numId w:val="10"/>
+                        </w:numPr>
+                        <w:spacing w:after="0"/>
+                        <w:ind w:left="270" w:hanging="180"/>
+                        <w:rPr>
+                          <w:rFonts w:eastAsia="Times New Roman"/>
+                        </w:rPr>
+                      </w:pPr>
+                      <w:r>
+                        <w:rPr>
+                          <w:rFonts w:eastAsia="Times New Roman"/>
+                        </w:rPr>
+                        <w:t>Assign Task Dates by priority</w:t>
+                      </w:r>
+                    </w:p>
+                    <w:p>
+                      <w:pPr>
+                        <w:numPr>
+                          <w:ilvl w:val="0"/>
+                          <w:numId w:val="10"/>
+                        </w:numPr>
+                        <w:spacing w:after="0"/>
+                        <w:ind w:left="270" w:hanging="180"/>
+                        <w:rPr>
+                          <w:rFonts w:eastAsia="Times New Roman"/>
+                        </w:rPr>
+                      </w:pPr>
+                      <w:r>
+                        <w:rPr>
+                          <w:rFonts w:eastAsia="Times New Roman"/>
+                        </w:rPr>
+                        <w:t>Prioritize by Temperature/Due Dates</w:t>
+                      </w:r>
+                    </w:p>
+                  </w:txbxContent>
+                </v:textbox>
+                <w10:wrap type="square"/>
+              </v:shape>
+            </w:pict>
+          </mc:Fallback>
+        </mc:AlternateContent>
+      </w:r>
+      <w:r>
+        <w:rPr>
+          <w:rFonts w:eastAsia="Times New Roman"/>
+        </w:rPr>
+        <w:t>LISTS STRUCTURE</w:t>
+      </w:r>
+    </w:p>
+    <w:p>
+      <w:pPr>
+        <w:numPr>
+          <w:ilvl w:val="0"/>
+          <w:numId w:val="7"/>
+        </w:numPr>
+        <w:spacing w:after="0"/>
+        <w:ind w:left="270" w:hanging="180"/>
+        <w:rPr>
+          <w:rFonts w:eastAsia="Times New Roman"/>
+        </w:rPr>
+      </w:pPr>
+      <w:r>
+        <w:rPr>
+          <w:rFonts w:eastAsia="Times New Roman"/>
+          <w:b/>
+          <w:bCs/>
+        </w:rPr>
+        <w:t>INBOX</w:t>
+      </w:r>
+      <w:r>
+        <w:rPr>
+          <w:rFonts w:eastAsia="Times New Roman"/>
+        </w:rPr>
+        <w:t>: Where all new thoughts get captured first</w:t>
+      </w:r>
+    </w:p>
+    <w:p>
+      <w:pPr>
+        <w:numPr>
+          <w:ilvl w:val="0"/>
+          <w:numId w:val="7"/>
+        </w:numPr>
+        <w:spacing w:after="0"/>
+        <w:ind w:left="270" w:hanging="180"/>
+        <w:rPr>
+          <w:rFonts w:eastAsia="Times New Roman"/>
+        </w:rPr>
+      </w:pPr>
+      <w:r>
+        <w:rPr>
+          <w:rFonts w:eastAsia="Times New Roman"/>
+        </w:rPr>
+        <w:t>Sort from Inbox to:</w:t>
+      </w:r>
+    </w:p>
+    <w:p>
+      <w:pPr>
+        <w:numPr>
+          <w:ilvl w:val="1"/>
+          <w:numId w:val="7"/>
+        </w:numPr>
+        <w:spacing w:after="0"/>
+        <w:ind w:left="450" w:hanging="180"/>
+        <w:rPr>
+          <w:rFonts w:eastAsia="Times New Roman"/>
+        </w:rPr>
+      </w:pPr>
+      <w:r>
+        <w:rPr>
+          <w:rFonts w:eastAsia="Times New Roman"/>
+          <w:b/>
+          <w:bCs/>
+        </w:rPr>
+        <w:t>QUICK WINS</w:t>
+      </w:r>
+      <w:r>
+        <w:rPr>
+          <w:rFonts w:eastAsia="Times New Roman"/>
+        </w:rPr>
+        <w:t>: Simple, doable tasks</w:t>
+      </w:r>
+    </w:p>
+    <w:p>
+      <w:pPr>
+        <w:numPr>
+          <w:ilvl w:val="1"/>
+          <w:numId w:val="7"/>
+        </w:numPr>
+        <w:spacing w:after="0"/>
+        <w:ind w:left="450" w:hanging="180"/>
+        <w:rPr>
+          <w:rFonts w:eastAsia="Times New Roman"/>
+        </w:rPr>
+      </w:pPr>
+      <w:r>
+        <w:rPr>
+          <w:rFonts w:eastAsia="Times New Roman"/>
+          <w:b/>
+          <w:bCs/>
+        </w:rPr>
+        <w:t>NEEDS BREAKING DOWN</w:t>
+      </w:r>
+      <w:r>
+        <w:rPr>
+          <w:rFonts w:eastAsia="Times New Roman"/>
+        </w:rPr>
+        <w:t>: Complex/unclear tasks</w:t>
+      </w:r>
+    </w:p>
+    <w:p>
+      <w:pPr>
+        <w:numPr>
+          <w:ilvl w:val="1"/>
+          <w:numId w:val="7"/>
+        </w:numPr>
+        <w:spacing w:after="0"/>
+        <w:ind w:left="450" w:hanging="180"/>
+        <w:rPr>
+          <w:rFonts w:eastAsia="Times New Roman"/>
+        </w:rPr>
+      </w:pPr>
+      <w:r>
+        <w:rPr>
+          <w:rFonts w:eastAsia="Times New Roman"/>
+          <w:b/>
+          <w:bCs/>
+        </w:rPr>
+        <w:t>WAITING</w:t>
+      </w:r>
+      <w:r>
+        <w:rPr>
+          <w:rFonts w:eastAsia="Times New Roman"/>
+        </w:rPr>
+        <w:t>: Tasks dependent on others</w:t>
+      </w:r>
+    </w:p>
+    <w:p>
+      <w:pPr>
+        <w:numPr>
+          <w:ilvl w:val="1"/>
+          <w:numId w:val="7"/>
+        </w:numPr>
+        <w:spacing w:after="0"/>
+        <w:ind w:left="450" w:hanging="180"/>
+        <w:rPr>
+          <w:rFonts w:eastAsia="Times New Roman"/>
+        </w:rPr>
+      </w:pPr>
+      <w:r>
+        <w:rPr>
+          <w:rFonts w:eastAsia="Times New Roman"/>
+          <w:b/>
+          <w:bCs/>
+        </w:rPr>
+        <w:t>PROJECT LISTS</w:t>
+      </w:r>
+      <w:r>
+        <w:rPr>
+          <w:rFonts w:eastAsia="Times New Roman"/>
+        </w:rPr>
+        <w:t>: One dedicated list per project - Each project list contains specific action steps</w:t>
+      </w:r>
+    </w:p>
+    <w:p>
+      <w:pPr>
+        <w:pStyle w:val="Heading1"/>
+        <w:rPr>
+          <w:rFonts w:eastAsia="Times New Roman"/>
+        </w:rPr>
+      </w:pPr>
+      <w:r>
+        <w:rPr>
+          <w:rFonts w:eastAsia="Times New Roman"/>
+        </w:rPr>
+        <w:t>ACTIONS SHORTCUTS</w:t>
+      </w:r>
+    </w:p>
+    <w:p>
+      <w:pPr>
+        <w:pStyle w:val="Heading2"/>
+        <w:rPr>
+          <w:rFonts w:eastAsia="Times New Roman"/>
+        </w:rPr>
+        <w:sectPr>
+          <w:headerReference w:type="default" r:id="rId9"/>
+          <w:footerReference w:type="default" r:id="rId10"/>
+          <w:type w:val="continuous"/>
+          <w:pgSz w:w="12240" w:h="15840"/>
+          <w:pgMar w:top="720" w:right="720" w:bottom="720" w:left="720" w:header="720" w:footer="720" w:gutter="0"/>
+          <w:cols w:space="720"/>
+          <w:docGrid w:linePitch="360"/>
+        </w:sectPr>
+      </w:pPr>
+    </w:p>
+    <w:p>
+      <w:pPr>
+        <w:pStyle w:val="Heading2"/>
+        <w:rPr>
+          <w:rFonts w:eastAsia="Times New Roman"/>
+        </w:rPr>
+      </w:pPr>
+      <w:r>
+        <w:rPr>
+          <w:rFonts w:eastAsia="Times New Roman"/>
+        </w:rPr>
+        <w:t>Title Markers:</w:t>
+      </w:r>
+    </w:p>
+    <w:p>
+      <w:pPr>
+        <w:numPr>
+          <w:ilvl w:val="0"/>
+          <w:numId w:val="8"/>
+        </w:numPr>
+        <w:spacing w:after="0"/>
+        <w:ind w:left="270" w:hanging="180"/>
+        <w:rPr>
+          <w:rFonts w:eastAsia="Times New Roman"/>
+        </w:rPr>
+      </w:pPr>
+      <w:r>
+        <w:rPr>
+          <w:rFonts w:eastAsia="Times New Roman"/>
+        </w:rPr>
+        <w:t>Add "</w:t>
+      </w:r>
+      <w:r>
+        <w:rPr>
+          <w:rFonts w:eastAsia="Times New Roman"/>
+          <w:b/>
+          <w:bCs/>
+        </w:rPr>
+        <w:t>?</w:t>
+      </w:r>
+      <w:r>
+        <w:rPr>
+          <w:rFonts w:eastAsia="Times New Roman"/>
+        </w:rPr>
+        <w:t>”</w:t>
+      </w:r>
+      <w:r>
+        <w:rPr>
+          <w:rFonts w:eastAsia="Times New Roman"/>
+        </w:rPr>
+        <w:t xml:space="preserve"> = Don't fully understand yet</w:t>
+      </w:r>
+    </w:p>
+    <w:p>
+      <w:pPr>
+        <w:numPr>
+          <w:ilvl w:val="0"/>
+          <w:numId w:val="8"/>
+        </w:numPr>
+        <w:spacing w:after="0"/>
+        <w:ind w:left="270" w:hanging="180"/>
+        <w:rPr>
+          <w:rFonts w:eastAsia="Times New Roman"/>
+        </w:rPr>
+      </w:pPr>
+      <w:r>
+        <w:rPr>
+          <w:rFonts w:eastAsia="Times New Roman"/>
+        </w:rPr>
+        <w:t>Add "</w:t>
+      </w:r>
+      <w:r>
+        <w:rPr>
+          <w:rFonts w:eastAsia="Times New Roman"/>
+          <w:b/>
+          <w:bCs/>
+        </w:rPr>
+        <w:t>[</w:t>
+      </w:r>
+      <w:r>
+        <w:rPr>
+          <w:rFonts w:eastAsia="Times New Roman"/>
+          <w:b/>
+          <w:bCs/>
+        </w:rPr>
+        <w:t>big</w:t>
+      </w:r>
+      <w:r>
+        <w:rPr>
+          <w:rFonts w:eastAsia="Times New Roman"/>
+          <w:b/>
+          <w:bCs/>
+        </w:rPr>
+        <w:t>]</w:t>
+      </w:r>
+      <w:r>
+        <w:rPr>
+          <w:rFonts w:eastAsia="Times New Roman"/>
+        </w:rPr>
+        <w:t>" = Complex project</w:t>
+      </w:r>
+    </w:p>
+    <w:p>
+      <w:pPr>
+        <w:numPr>
+          <w:ilvl w:val="0"/>
+          <w:numId w:val="8"/>
+        </w:numPr>
+        <w:spacing w:after="0"/>
+        <w:ind w:left="270" w:hanging="180"/>
+        <w:rPr>
+          <w:rFonts w:eastAsia="Times New Roman"/>
+        </w:rPr>
+      </w:pPr>
+      <w:r>
+        <w:rPr>
+          <w:rFonts w:eastAsia="Times New Roman"/>
+        </w:rPr>
+        <w:t xml:space="preserve">Add </w:t>
+      </w:r>
+      <w:r>
+        <w:rPr>
+          <w:rFonts w:eastAsia="Times New Roman"/>
+          <w:b/>
+          <w:bCs/>
+        </w:rPr>
+        <w:t>[Location]</w:t>
+      </w:r>
+      <w:r>
+        <w:rPr>
+          <w:rFonts w:eastAsia="Times New Roman"/>
+        </w:rPr>
+        <w:t xml:space="preserve"> = Location-specific context</w:t>
+      </w:r>
+    </w:p>
+    <w:p>
+      <w:pPr>
+        <w:numPr>
+          <w:ilvl w:val="0"/>
+          <w:numId w:val="8"/>
+        </w:numPr>
+        <w:spacing w:after="0"/>
+        <w:ind w:left="270" w:hanging="180"/>
+        <w:rPr>
+          <w:rFonts w:eastAsia="Times New Roman"/>
+        </w:rPr>
+      </w:pPr>
+      <w:r>
+        <w:rPr>
+          <w:rFonts w:eastAsia="Times New Roman"/>
+        </w:rPr>
+        <w:t xml:space="preserve">Add </w:t>
+      </w:r>
+      <w:r>
+        <w:rPr>
+          <w:rFonts w:eastAsia="Times New Roman"/>
+          <w:b/>
+          <w:bCs/>
+        </w:rPr>
+        <w:t>[</w:t>
+      </w:r>
+      <w:r>
+        <w:rPr>
+          <w:rFonts w:eastAsia="Times New Roman"/>
+          <w:b/>
+          <w:bCs/>
+        </w:rPr>
+        <w:t>Person</w:t>
+      </w:r>
+      <w:r>
+        <w:rPr>
+          <w:rFonts w:eastAsia="Times New Roman"/>
+          <w:b/>
+          <w:bCs/>
+        </w:rPr>
+        <w:t>]</w:t>
+      </w:r>
+      <w:r>
+        <w:rPr>
+          <w:rFonts w:eastAsia="Times New Roman"/>
+        </w:rPr>
+        <w:t xml:space="preserve"> = Person-dependent</w:t>
+      </w:r>
+    </w:p>
+    <w:p>
+      <w:pPr>
+        <w:pStyle w:val="Heading2"/>
+        <w:rPr>
+          <w:rFonts w:eastAsia="Times New Roman"/>
+        </w:rPr>
+      </w:pPr>
+      <w:r>
+        <w:rPr>
+          <w:rFonts w:eastAsia="Times New Roman"/>
+        </w:rPr>
+        <w:t>Key Fields:</w:t>
+      </w:r>
+    </w:p>
+    <w:p>
+      <w:pPr>
+        <w:numPr>
+          <w:ilvl w:val="0"/>
+          <w:numId w:val="9"/>
+        </w:numPr>
+        <w:spacing w:after="0"/>
+        <w:ind w:left="270" w:hanging="180"/>
+        <w:rPr>
+          <w:rFonts w:eastAsia="Times New Roman"/>
+        </w:rPr>
+      </w:pPr>
+      <w:r>
+        <w:rPr>
+          <w:rFonts w:eastAsia="Times New Roman"/>
+        </w:rPr>
+        <w:t>Notes field = Perfect for brain dumps</w:t>
+      </w:r>
+    </w:p>
+    <w:p>
+      <w:pPr>
+        <w:numPr>
+          <w:ilvl w:val="0"/>
+          <w:numId w:val="9"/>
+        </w:numPr>
+        <w:spacing w:after="0"/>
+        <w:ind w:left="270" w:hanging="180"/>
+        <w:rPr>
+          <w:rFonts w:eastAsia="Times New Roman"/>
+        </w:rPr>
+      </w:pPr>
+      <w:r>
+        <w:rPr>
+          <w:rFonts w:eastAsia="Times New Roman"/>
+          <w:b/>
+          <w:bCs/>
+        </w:rPr>
+        <w:t>Temperature</w:t>
+      </w:r>
+      <w:r>
+        <w:rPr>
+          <w:rFonts w:eastAsia="Times New Roman"/>
+        </w:rPr>
+        <w:t xml:space="preserve"> = Importance level</w:t>
+      </w:r>
+    </w:p>
+    <w:p>
+      <w:pPr>
+        <w:numPr>
+          <w:ilvl w:val="0"/>
+          <w:numId w:val="9"/>
+        </w:numPr>
+        <w:spacing w:after="0"/>
+        <w:ind w:left="270" w:hanging="180"/>
+        <w:rPr>
+          <w:rFonts w:eastAsia="Times New Roman"/>
+        </w:rPr>
+      </w:pPr>
+      <w:r>
+        <w:rPr>
+          <w:rFonts w:eastAsia="Times New Roman"/>
+          <w:b/>
+          <w:bCs/>
+        </w:rPr>
+        <w:t>Due Date</w:t>
+      </w:r>
+      <w:r>
+        <w:rPr>
+          <w:rFonts w:eastAsia="Times New Roman"/>
+        </w:rPr>
+        <w:t xml:space="preserve"> = Firm deadline</w:t>
+      </w:r>
+    </w:p>
+    <w:p>
+      <w:pPr>
+        <w:numPr>
+          <w:ilvl w:val="0"/>
+          <w:numId w:val="9"/>
+        </w:numPr>
+        <w:spacing w:after="0"/>
+        <w:ind w:left="270" w:hanging="180"/>
+        <w:rPr>
+          <w:rFonts w:eastAsia="Times New Roman"/>
+        </w:rPr>
+        <w:sectPr>
+          <w:type w:val="continuous"/>
+          <w:pgSz w:w="12240" w:h="15840"/>
+          <w:pgMar w:top="720" w:right="720" w:bottom="720" w:left="720" w:header="720" w:footer="720" w:gutter="0"/>
+          <w:cols w:num="2" w:space="720"/>
+          <w:docGrid w:linePitch="360"/>
+        </w:sectPr>
+      </w:pPr>
+      <w:r>
+        <w:rPr>
+          <w:rFonts w:eastAsia="Times New Roman"/>
+          <w:b/>
+          <w:bCs/>
+        </w:rPr>
+        <w:t>Task Date</w:t>
+      </w:r>
+      <w:r>
+        <w:rPr>
+          <w:rFonts w:eastAsia="Times New Roman"/>
+        </w:rPr>
+        <w:t xml:space="preserve"> = Scheduled completion</w:t>
+      </w:r>
+    </w:p>
+    <w:p>
+      <w:pPr>
+        <w:pStyle w:val="Heading1"/>
+        <w:rPr>
+          <w:rFonts w:eastAsia="Times New Roman"/>
+        </w:rPr>
+      </w:pPr>
+      <w:r>
+        <w:rPr>
+          <w:rFonts w:eastAsia="Times New Roman"/>
+        </w:rPr>
+        <w:t>QUICK DECISION GUIDE</w:t>
+      </w:r>
+    </w:p>
+    <w:p>
+      <w:pPr>
+        <w:numPr>
+          <w:ilvl w:val="0"/>
+          <w:numId w:val="11"/>
+        </w:numPr>
+        <w:spacing w:after="0"/>
+        <w:rPr>
+          <w:rFonts w:eastAsia="Times New Roman"/>
+        </w:rPr>
+      </w:pPr>
+      <w:r>
+        <w:rPr>
+          <w:rFonts w:eastAsia="Times New Roman"/>
+        </w:rPr>
+        <w:t xml:space="preserve">New thought? → Add as Action in </w:t>
+      </w:r>
+      <w:r>
+        <w:rPr>
+          <w:rFonts w:eastAsia="Times New Roman"/>
+          <w:b/>
+          <w:bCs/>
+        </w:rPr>
+        <w:t>INBOX</w:t>
+      </w:r>
+    </w:p>
+    <w:p>
+      <w:pPr>
+        <w:numPr>
+          <w:ilvl w:val="0"/>
+          <w:numId w:val="11"/>
+        </w:numPr>
+        <w:spacing w:after="0"/>
+        <w:rPr>
+          <w:rFonts w:eastAsia="Times New Roman"/>
+        </w:rPr>
+      </w:pPr>
+      <w:r>
+        <w:rPr>
+          <w:rFonts w:eastAsia="Times New Roman"/>
+        </w:rPr>
+        <w:t xml:space="preserve">Simple task? → Move to </w:t>
+      </w:r>
+      <w:r>
+        <w:rPr>
+          <w:rFonts w:eastAsia="Times New Roman"/>
+          <w:b/>
+          <w:bCs/>
+        </w:rPr>
+        <w:t>QUICK WINS</w:t>
+      </w:r>
+    </w:p>
+    <w:p>
+      <w:pPr>
+        <w:numPr>
+          <w:ilvl w:val="0"/>
+          <w:numId w:val="11"/>
+        </w:numPr>
+        <w:spacing w:after="0"/>
+        <w:rPr>
+          <w:rFonts w:eastAsia="Times New Roman"/>
+        </w:rPr>
+      </w:pPr>
+      <w:r>
+        <w:rPr>
+          <w:rFonts w:eastAsia="Times New Roman"/>
+        </w:rPr>
+        <w:t xml:space="preserve">Understand all steps? → Create </w:t>
+      </w:r>
+      <w:r>
+        <w:rPr>
+          <w:rFonts w:eastAsia="Times New Roman"/>
+          <w:b/>
+          <w:bCs/>
+        </w:rPr>
+        <w:t>PROJECT LIST</w:t>
+      </w:r>
+    </w:p>
+    <w:p>
+      <w:pPr>
+        <w:numPr>
+          <w:ilvl w:val="0"/>
+          <w:numId w:val="11"/>
+        </w:numPr>
+        <w:spacing w:after="0"/>
+        <w:rPr>
+          <w:rFonts w:eastAsia="Times New Roman"/>
+        </w:rPr>
+      </w:pPr>
+      <w:r>
+        <w:rPr>
+          <w:rFonts w:eastAsia="Times New Roman"/>
+        </w:rPr>
+        <w:t xml:space="preserve">Don't understand steps? → Move to </w:t>
+      </w:r>
+      <w:r>
+        <w:rPr>
+          <w:rFonts w:eastAsia="Times New Roman"/>
+          <w:b/>
+          <w:bCs/>
+        </w:rPr>
+        <w:t>NEEDS BREAKING DOWN</w:t>
+      </w:r>
+    </w:p>
+    <w:p>
+      <w:pPr>
+        <w:numPr>
+          <w:ilvl w:val="0"/>
+          <w:numId w:val="11"/>
+        </w:numPr>
+        <w:spacing w:after="0"/>
+        <w:rPr>
+          <w:rFonts w:eastAsia="Times New Roman"/>
+        </w:rPr>
+      </w:pPr>
+      <w:r>
+        <w:rPr>
+          <w:rFonts w:eastAsia="Times New Roman"/>
+        </w:rPr>
+        <w:t xml:space="preserve">Dependent on someone? → Move to </w:t>
+      </w:r>
+      <w:r>
+        <w:rPr>
+          <w:rFonts w:eastAsia="Times New Roman"/>
+          <w:b/>
+          <w:bCs/>
+        </w:rPr>
+        <w:t>WAITING</w:t>
+      </w:r>
+    </w:p>
+    <w:tbl>
+      <w:tblPr>
+        <w:tblStyle w:val="TableGrid"/>
+        <w:tblW w:w="0" w:type="auto"/>
+        <w:tblBorders>
+          <w:top w:val="none" w:sz="0" w:space="0" w:color="auto"/>
+          <w:left w:val="none" w:sz="0" w:space="0" w:color="auto"/>
+          <w:bottom w:val="none" w:sz="0" w:space="0" w:color="auto"/>
+          <w:right w:val="none" w:sz="0" w:space="0" w:color="auto"/>
+          <w:insideH w:val="none" w:sz="0" w:space="0" w:color="auto"/>
+          <w:insideV w:val="none" w:sz="0" w:space="0" w:color="auto"/>
+        </w:tblBorders>
+        <w:tblLook w:val="04A0" w:firstRow="1" w:lastRow="0" w:firstColumn="1" w:lastColumn="0" w:noHBand="0" w:noVBand="1"/>
+      </w:tblPr>
+      <w:tblGrid>
+        <w:gridCol w:w="5395"/>
+        <w:gridCol w:w="5395"/>
+      </w:tblGrid>
+      <w:tr>
+        <w:tc>
+          <w:tcPr>
+            <w:tcW w:w="5395" w:type="dxa"/>
+          </w:tcPr>
+          <w:p>
+            <w:pPr>
+              <w:pStyle w:val="Heading1"/>
+              <w:spacing w:after="0"/>
+              <w:rPr>
+                <w:rFonts w:eastAsia="Times New Roman"/>
+              </w:rPr>
+            </w:pPr>
+            <w:r>
+              <w:rPr>
+                <w:rFonts w:eastAsia="Times New Roman"/>
+              </w:rPr>
+              <w:t>WHEN ENERGY IS...</w:t>
+            </w:r>
+          </w:p>
+        </w:tc>
+        <w:tc>
+          <w:tcPr>
+            <w:tcW w:w="5395" w:type="dxa"/>
+          </w:tcPr>
+          <w:p>
+            <w:pPr>
+              <w:pStyle w:val="Heading1"/>
+              <w:spacing w:after="0"/>
+              <w:jc w:val="center"/>
+              <w:rPr>
+                <w:rFonts w:eastAsia="Times New Roman"/>
+              </w:rPr>
+            </w:pPr>
+            <w:r>
+              <w:rPr>
+                <w:rFonts w:eastAsia="Times New Roman"/>
+              </w:rPr>
+              <w:t>REMEMBER</w:t>
+            </w:r>
+          </w:p>
+        </w:tc>
+      </w:tr>
+      <w:tr>
+        <w:tc>
+          <w:tcPr>
+            <w:tcW w:w="5395" w:type="dxa"/>
+          </w:tcPr>
+          <w:p>
+            <w:pPr>
+              <w:pStyle w:val="ListParagraph"/>
+              <w:numPr>
+                <w:ilvl w:val="0"/>
+                <w:numId w:val="3"/>
+              </w:numPr>
+              <w:spacing w:line="276" w:lineRule="auto"/>
+              <w:ind w:left="260" w:hanging="170"/>
+              <w:rPr>
+                <w:b w:val="0"/>
+                <w:bCs w:val="0"/>
+              </w:rPr>
+            </w:pPr>
+            <w:r>
+              <w:t xml:space="preserve">LOW: </w:t>
+            </w:r>
+            <w:r>
+              <w:rPr>
+                <w:b w:val="0"/>
+                <w:bCs w:val="0"/>
+              </w:rPr>
+              <w:t>Do something from Quick Wins</w:t>
+            </w:r>
+          </w:p>
+          <w:p>
+            <w:pPr>
+              <w:pStyle w:val="ListParagraph"/>
+              <w:numPr>
+                <w:ilvl w:val="0"/>
+                <w:numId w:val="3"/>
+              </w:numPr>
+              <w:spacing w:line="276" w:lineRule="auto"/>
+              <w:ind w:left="260" w:hanging="170"/>
+            </w:pPr>
+            <w:r>
+              <w:t xml:space="preserve">HIGHER: </w:t>
+            </w:r>
+            <w:r>
+              <w:rPr>
+                <w:b w:val="0"/>
+                <w:bCs w:val="0"/>
+              </w:rPr>
+              <w:t>Process Inbox or break down one complex item</w:t>
+            </w:r>
+          </w:p>
+        </w:tc>
+        <w:tc>
+          <w:tcPr>
+            <w:tcW w:w="5395" w:type="dxa"/>
+            <w:vAlign w:val="center"/>
+          </w:tcPr>
+          <w:p>
+            <w:pPr>
+              <w:spacing w:line="276" w:lineRule="auto"/>
+              <w:jc w:val="center"/>
+              <w:rPr>
+                <w:rStyle w:val="IntenseEmphasis"/>
+                <w:sz w:val="28"/>
+                <w:szCs w:val="28"/>
+              </w:rPr>
+            </w:pPr>
+            <w:r>
+              <w:rPr>
+                <w:rStyle w:val="IntenseEmphasis"/>
+                <w:sz w:val="28"/>
+                <w:szCs w:val="28"/>
+              </w:rPr>
+              <w:t>Perfect organization ≠ getting things done</w:t>
+            </w:r>
+          </w:p>
+          <w:p>
+            <w:pPr>
+              <w:spacing w:line="276" w:lineRule="auto"/>
+              <w:jc w:val="center"/>
+              <w:rPr>
+                <w:rFonts w:ascii="Times New Roman" w:eastAsia="Times New Roman" w:hAnsi="Times New Roman" w:cs="Times New Roman"/>
+                <w:kern w:val="0"/>
+                <w14:ligatures w14:val="none"/>
+              </w:rPr>
+            </w:pPr>
+            <w:r>
+              <w:rPr>
+                <w:rStyle w:val="IntenseEmphasis"/>
+                <w:sz w:val="28"/>
+                <w:szCs w:val="28"/>
+              </w:rPr>
+              <w:t>Capture everything, organize minimally</w:t>
+            </w:r>
+          </w:p>
+        </w:tc>
+      </w:tr>
+    </w:tbl>
+    <w:p>
+      <w:pPr>
         <w:rPr>
           <w:rFonts w:asciiTheme="majorHAnsi" w:eastAsia="Times New Roman" w:hAnsiTheme="majorHAnsi" w:cstheme="majorBidi"/>
           <w:sz w:val="56"/>
@@ -1329,6 +2413,62 @@
 </w:ftr>
 </file>
 
+<file path=word/footer2.xml><?xml version="1.0" encoding="utf-8"?>
+<w:ftr xmlns:wpc="http://schemas.microsoft.com/office/word/2010/wordprocessingCanvas" xmlns:cx="http://schemas.microsoft.com/office/drawing/2014/chartex" xmlns:cx1="http://schemas.microsoft.com/office/drawing/2015/9/8/chartex" xmlns:cx2="http://schemas.microsoft.com/office/drawing/2015/10/21/chartex" xmlns:cx3="http://schemas.microsoft.com/office/drawing/2016/5/9/chartex" xmlns:cx4="http://schemas.microsoft.com/office/drawing/2016/5/10/chartex" xmlns:cx5="http://schemas.microsoft.com/office/drawing/2016/5/11/chartex" xmlns:cx6="http://schemas.microsoft.com/office/drawing/2016/5/12/chartex" xmlns:cx7="http://schemas.microsoft.com/office/drawing/2016/5/13/chartex" xmlns:cx8="http://schemas.microsoft.com/office/drawing/2016/5/14/chartex" xmlns:mc="http://schemas.openxmlformats.org/markup-compatibility/2006" xmlns:aink="http://schemas.microsoft.com/office/drawing/2016/ink" xmlns:am3d="http://schemas.microsoft.com/office/drawing/2017/model3d" xmlns:o="urn:schemas-microsoft-com:office:office" xmlns:oel="http://schemas.microsoft.com/office/2019/extlst" xmlns:r="http://schemas.openxmlformats.org/officeDocument/2006/relationships" xmlns:m="http://schemas.openxmlformats.org/officeDocument/2006/math" xmlns:v="urn:schemas-microsoft-com:vml" xmlns:wp14="http://schemas.microsoft.com/office/word/2010/wordprocessingDrawing" xmlns:wp="http://schemas.openxmlformats.org/drawingml/2006/wordprocessingDrawing" xmlns:w10="urn:schemas-microsoft-com:office:word" xmlns:w="http://schemas.openxmlformats.org/wordprocessingml/2006/main" xmlns:w14="http://schemas.microsoft.com/office/word/2010/wordml" xmlns:w15="http://schemas.microsoft.com/office/word/2012/wordml" xmlns:w16cex="http://schemas.microsoft.com/office/word/2018/wordml/cex" xmlns:w16cid="http://schemas.microsoft.com/office/word/2016/wordml/cid" xmlns:w16="http://schemas.microsoft.com/office/word/2018/wordml" xmlns:w16du="http://schemas.microsoft.com/office/word/2023/wordml/word16du" xmlns:w16sdtdh="http://schemas.microsoft.com/office/word/2020/wordml/sdtdatahash" xmlns:w16sdtfl="http://schemas.microsoft.com/office/word/2024/wordml/sdtformatlock" xmlns:w16se="http://schemas.microsoft.com/office/word/2015/wordml/symex" xmlns:wpg="http://schemas.microsoft.com/office/word/2010/wordprocessingGroup" xmlns:wpi="http://schemas.microsoft.com/office/word/2010/wordprocessingInk" xmlns:wne="http://schemas.microsoft.com/office/word/2006/wordml" xmlns:wps="http://schemas.microsoft.com/office/word/2010/wordprocessingShape" mc:Ignorable="w14 w15 w16se w16cid w16 w16cex w16sdtdh w16sdtfl w16du wp14">
+  <w:p>
+    <w:pPr>
+      <w:pStyle w:val="Footer"/>
+      <w:tabs>
+        <w:tab w:val="clear" w:pos="9360"/>
+        <w:tab w:val="right" w:pos="10710"/>
+      </w:tabs>
+      <w:rPr>
+        <w:color w:val="808080" w:themeColor="background1" w:themeShade="80"/>
+      </w:rPr>
+    </w:pPr>
+    <w:proofErr w:type="spellStart"/>
+    <w:r>
+      <w:rPr>
+        <w:color w:val="808080" w:themeColor="background1" w:themeShade="80"/>
+      </w:rPr>
+      <w:t>QuickRef_Actions_docx</w:t>
+    </w:r>
+    <w:proofErr w:type="spellEnd"/>
+    <w:r>
+      <w:rPr>
+        <w:color w:val="808080" w:themeColor="background1" w:themeShade="80"/>
+      </w:rPr>
+      <w:tab/>
+    </w:r>
+    <w:r>
+      <w:rPr>
+        <w:color w:val="808080" w:themeColor="background1" w:themeShade="80"/>
+      </w:rPr>
+      <w:tab/>
+      <w:t>20250</w:t>
+    </w:r>
+    <w:r>
+      <w:rPr>
+        <w:color w:val="808080" w:themeColor="background1" w:themeShade="80"/>
+      </w:rPr>
+      <w:t>512</w:t>
+    </w:r>
+    <w:r>
+      <w:rPr>
+        <w:color w:val="808080" w:themeColor="background1" w:themeShade="80"/>
+      </w:rPr>
+      <w:t>_v1.</w:t>
+    </w:r>
+    <w:r>
+      <w:rPr>
+        <w:color w:val="808080" w:themeColor="background1" w:themeShade="80"/>
+      </w:rPr>
+      <w:t>3</w:t>
+    </w:r>
+  </w:p>
+</w:ftr>
+</file>
+
 <file path=word/footnotes.xml><?xml version="1.0" encoding="utf-8"?>
 <w:footnotes xmlns:wpc="http://schemas.microsoft.com/office/word/2010/wordprocessingCanvas" xmlns:cx="http://schemas.microsoft.com/office/drawing/2014/chartex" xmlns:cx1="http://schemas.microsoft.com/office/drawing/2015/9/8/chartex" xmlns:cx2="http://schemas.microsoft.com/office/drawing/2015/10/21/chartex" xmlns:cx3="http://schemas.microsoft.com/office/drawing/2016/5/9/chartex" xmlns:cx4="http://schemas.microsoft.com/office/drawing/2016/5/10/chartex" xmlns:cx5="http://schemas.microsoft.com/office/drawing/2016/5/11/chartex" xmlns:cx6="http://schemas.microsoft.com/office/drawing/2016/5/12/chartex" xmlns:cx7="http://schemas.microsoft.com/office/drawing/2016/5/13/chartex" xmlns:cx8="http://schemas.microsoft.com/office/drawing/2016/5/14/chartex" xmlns:mc="http://schemas.openxmlformats.org/markup-compatibility/2006" xmlns:aink="http://schemas.microsoft.com/office/drawing/2016/ink" xmlns:am3d="http://schemas.microsoft.com/office/drawing/2017/model3d" xmlns:o="urn:schemas-microsoft-com:office:office" xmlns:oel="http://schemas.microsoft.com/office/2019/extlst" xmlns:r="http://schemas.openxmlformats.org/officeDocument/2006/relationships" xmlns:m="http://schemas.openxmlformats.org/officeDocument/2006/math" xmlns:v="urn:schemas-microsoft-com:vml" xmlns:wp14="http://schemas.microsoft.com/office/word/2010/wordprocessingDrawing" xmlns:wp="http://schemas.openxmlformats.org/drawingml/2006/wordprocessingDrawing" xmlns:w10="urn:schemas-microsoft-com:office:word" xmlns:w="http://schemas.openxmlformats.org/wordprocessingml/2006/main" xmlns:w14="http://schemas.microsoft.com/office/word/2010/wordml" xmlns:w15="http://schemas.microsoft.com/office/word/2012/wordml" xmlns:w16cex="http://schemas.microsoft.com/office/word/2018/wordml/cex" xmlns:w16cid="http://schemas.microsoft.com/office/word/2016/wordml/cid" xmlns:w16="http://schemas.microsoft.com/office/word/2018/wordml" xmlns:w16du="http://schemas.microsoft.com/office/word/2023/wordml/word16du" xmlns:w16sdtdh="http://schemas.microsoft.com/office/word/2020/wordml/sdtdatahash" xmlns:w16sdtfl="http://schemas.microsoft.com/office/word/2024/wordml/sdtformatlock" xmlns:w16se="http://schemas.microsoft.com/office/word/2015/wordml/symex" xmlns:wpg="http://schemas.microsoft.com/office/word/2010/wordprocessingGroup" xmlns:wpi="http://schemas.microsoft.com/office/word/2010/wordprocessingInk" xmlns:wne="http://schemas.microsoft.com/office/word/2006/wordml" xmlns:wps="http://schemas.microsoft.com/office/word/2010/wordprocessingShape" mc:Ignorable="w14 w15 w16se w16cid w16 w16cex w16sdtdh w16sdtfl w16du wp14">
   <w:footnote w:type="separator" w:id="-1">
@@ -1355,6 +2495,25 @@
 </file>
 
 <file path=word/header1.xml><?xml version="1.0" encoding="utf-8"?>
+<w:hdr xmlns:wpc="http://schemas.microsoft.com/office/word/2010/wordprocessingCanvas" xmlns:cx="http://schemas.microsoft.com/office/drawing/2014/chartex" xmlns:cx1="http://schemas.microsoft.com/office/drawing/2015/9/8/chartex" xmlns:cx2="http://schemas.microsoft.com/office/drawing/2015/10/21/chartex" xmlns:cx3="http://schemas.microsoft.com/office/drawing/2016/5/9/chartex" xmlns:cx4="http://schemas.microsoft.com/office/drawing/2016/5/10/chartex" xmlns:cx5="http://schemas.microsoft.com/office/drawing/2016/5/11/chartex" xmlns:cx6="http://schemas.microsoft.com/office/drawing/2016/5/12/chartex" xmlns:cx7="http://schemas.microsoft.com/office/drawing/2016/5/13/chartex" xmlns:cx8="http://schemas.microsoft.com/office/drawing/2016/5/14/chartex" xmlns:mc="http://schemas.openxmlformats.org/markup-compatibility/2006" xmlns:aink="http://schemas.microsoft.com/office/drawing/2016/ink" xmlns:am3d="http://schemas.microsoft.com/office/drawing/2017/model3d" xmlns:o="urn:schemas-microsoft-com:office:office" xmlns:oel="http://schemas.microsoft.com/office/2019/extlst" xmlns:r="http://schemas.openxmlformats.org/officeDocument/2006/relationships" xmlns:m="http://schemas.openxmlformats.org/officeDocument/2006/math" xmlns:v="urn:schemas-microsoft-com:vml" xmlns:wp14="http://schemas.microsoft.com/office/word/2010/wordprocessingDrawing" xmlns:wp="http://schemas.openxmlformats.org/drawingml/2006/wordprocessingDrawing" xmlns:w10="urn:schemas-microsoft-com:office:word" xmlns:w="http://schemas.openxmlformats.org/wordprocessingml/2006/main" xmlns:w14="http://schemas.microsoft.com/office/word/2010/wordml" xmlns:w15="http://schemas.microsoft.com/office/word/2012/wordml" xmlns:w16cex="http://schemas.microsoft.com/office/word/2018/wordml/cex" xmlns:w16cid="http://schemas.microsoft.com/office/word/2016/wordml/cid" xmlns:w16="http://schemas.microsoft.com/office/word/2018/wordml" xmlns:w16du="http://schemas.microsoft.com/office/word/2023/wordml/word16du" xmlns:w16sdtdh="http://schemas.microsoft.com/office/word/2020/wordml/sdtdatahash" xmlns:w16sdtfl="http://schemas.microsoft.com/office/word/2024/wordml/sdtformatlock" xmlns:w16se="http://schemas.microsoft.com/office/word/2015/wordml/symex" xmlns:wpg="http://schemas.microsoft.com/office/word/2010/wordprocessingGroup" xmlns:wpi="http://schemas.microsoft.com/office/word/2010/wordprocessingInk" xmlns:wne="http://schemas.microsoft.com/office/word/2006/wordml" xmlns:wps="http://schemas.microsoft.com/office/word/2010/wordprocessingShape" mc:Ignorable="w14 w15 w16se w16cid w16 w16cex w16sdtdh w16sdtfl w16du wp14">
+  <w:p>
+    <w:pPr>
+      <w:pStyle w:val="Title"/>
+      <w:rPr>
+        <w:rFonts w:eastAsia="Times New Roman"/>
+      </w:rPr>
+    </w:pPr>
+    <w:r>
+      <w:rPr>
+        <w:rFonts w:eastAsia="Times New Roman"/>
+      </w:rPr>
+      <w:t xml:space="preserve">Bonobo Actions Quick Reference Guide </w:t>
+    </w:r>
+  </w:p>
+</w:hdr>
+</file>
+
+<file path=word/header2.xml><?xml version="1.0" encoding="utf-8"?>
 <w:hdr xmlns:wpc="http://schemas.microsoft.com/office/word/2010/wordprocessingCanvas" xmlns:cx="http://schemas.microsoft.com/office/drawing/2014/chartex" xmlns:cx1="http://schemas.microsoft.com/office/drawing/2015/9/8/chartex" xmlns:cx2="http://schemas.microsoft.com/office/drawing/2015/10/21/chartex" xmlns:cx3="http://schemas.microsoft.com/office/drawing/2016/5/9/chartex" xmlns:cx4="http://schemas.microsoft.com/office/drawing/2016/5/10/chartex" xmlns:cx5="http://schemas.microsoft.com/office/drawing/2016/5/11/chartex" xmlns:cx6="http://schemas.microsoft.com/office/drawing/2016/5/12/chartex" xmlns:cx7="http://schemas.microsoft.com/office/drawing/2016/5/13/chartex" xmlns:cx8="http://schemas.microsoft.com/office/drawing/2016/5/14/chartex" xmlns:mc="http://schemas.openxmlformats.org/markup-compatibility/2006" xmlns:aink="http://schemas.microsoft.com/office/drawing/2016/ink" xmlns:am3d="http://schemas.microsoft.com/office/drawing/2017/model3d" xmlns:o="urn:schemas-microsoft-com:office:office" xmlns:oel="http://schemas.microsoft.com/office/2019/extlst" xmlns:r="http://schemas.openxmlformats.org/officeDocument/2006/relationships" xmlns:m="http://schemas.openxmlformats.org/officeDocument/2006/math" xmlns:v="urn:schemas-microsoft-com:vml" xmlns:wp14="http://schemas.microsoft.com/office/word/2010/wordprocessingDrawing" xmlns:wp="http://schemas.openxmlformats.org/drawingml/2006/wordprocessingDrawing" xmlns:w10="urn:schemas-microsoft-com:office:word" xmlns:w="http://schemas.openxmlformats.org/wordprocessingml/2006/main" xmlns:w14="http://schemas.microsoft.com/office/word/2010/wordml" xmlns:w15="http://schemas.microsoft.com/office/word/2012/wordml" xmlns:w16cex="http://schemas.microsoft.com/office/word/2018/wordml/cex" xmlns:w16cid="http://schemas.microsoft.com/office/word/2016/wordml/cid" xmlns:w16="http://schemas.microsoft.com/office/word/2018/wordml" xmlns:w16du="http://schemas.microsoft.com/office/word/2023/wordml/word16du" xmlns:w16sdtdh="http://schemas.microsoft.com/office/word/2020/wordml/sdtdatahash" xmlns:w16sdtfl="http://schemas.microsoft.com/office/word/2024/wordml/sdtformatlock" xmlns:w16se="http://schemas.microsoft.com/office/word/2015/wordml/symex" xmlns:wpg="http://schemas.microsoft.com/office/word/2010/wordprocessingGroup" xmlns:wpi="http://schemas.microsoft.com/office/word/2010/wordprocessingInk" xmlns:wne="http://schemas.microsoft.com/office/word/2006/wordml" xmlns:wps="http://schemas.microsoft.com/office/word/2010/wordprocessingShape" mc:Ignorable="w14 w15 w16se w16cid w16 w16cex w16sdtdh w16sdtfl w16du wp14">
   <w:p>
     <w:pPr>
@@ -4004,6 +5163,7 @@
   <w:style w:type="character" w:default="1" w:styleId="DefaultParagraphFont">
     <w:name w:val="Default Paragraph Font"/>
     <w:uiPriority w:val="1"/>
+    <w:semiHidden/>
     <w:unhideWhenUsed/>
   </w:style>
   <w:style w:type="table" w:default="1" w:styleId="TableNormal">

</xml_diff>